<commit_message>
Aimtiaz2: Report Subtask 1, heading added. Structure refined.
</commit_message>
<xml_diff>
--- a/Reports/v1.docx
+++ b/Reports/v1.docx
@@ -50,39 +50,18 @@
     <w:p>
       <w:pPr>
         <w:jc w:val="center"/>
-        <w:rPr>
-          <w:lang w:val="de-CH"/>
-        </w:rPr>
-      </w:pPr>
-      <w:r>
-        <w:rPr>
-          <w:lang w:val="de-CH"/>
-        </w:rPr>
+      </w:pPr>
+      <w:r>
         <w:t>Asad Bin Imtiaz</w:t>
       </w:r>
       <w:r>
-        <w:rPr>
-          <w:lang w:val="de-CH"/>
-        </w:rPr>
-        <w:t>,</w:t>
-      </w:r>
-      <w:r>
-        <w:rPr>
-          <w:lang w:val="de-CH"/>
-        </w:rPr>
-        <w:t xml:space="preserve"> </w:t>
-      </w:r>
-      <w:r>
-        <w:rPr>
-          <w:lang w:val="de-CH"/>
-        </w:rPr>
+        <w:t xml:space="preserve">, </w:t>
+      </w:r>
+      <w:r>
         <w:t xml:space="preserve">Muhammad </w:t>
       </w:r>
       <w:proofErr w:type="spellStart"/>
       <w:r>
-        <w:rPr>
-          <w:lang w:val="de-CH"/>
-        </w:rPr>
         <w:t>Rafay</w:t>
       </w:r>
       <w:proofErr w:type="spellEnd"/>
@@ -90,9 +69,6 @@
     <w:p>
       <w:pPr>
         <w:jc w:val="center"/>
-        <w:rPr>
-          <w:lang w:val="de-CH"/>
-        </w:rPr>
       </w:pPr>
     </w:p>
     <w:p>
@@ -127,6 +103,7 @@
           <w:id w:val="-1746030943"/>
           <w:citation/>
         </w:sdtPr>
+        <w:sdtEndPr/>
         <w:sdtContent>
           <w:r>
             <w:fldChar w:fldCharType="begin"/>
@@ -204,6 +181,7 @@
           <w:id w:val="-1525629816"/>
           <w:citation/>
         </w:sdtPr>
+        <w:sdtEndPr/>
         <w:sdtContent>
           <w:r>
             <w:fldChar w:fldCharType="begin"/>
@@ -229,40 +207,14 @@
         <w:t xml:space="preserve">. </w:t>
       </w:r>
       <w:r>
-        <w:t xml:space="preserve">The analysis and findings are part of </w:t>
-      </w:r>
-      <w:r>
-        <w:t>Final Project</w:t>
-      </w:r>
-      <w:r>
-        <w:t xml:space="preserve"> for </w:t>
-      </w:r>
-      <w:r>
-        <w:t>CS513: Theory and Practice</w:t>
-      </w:r>
-      <w:r>
-        <w:t xml:space="preserve"> </w:t>
-      </w:r>
-      <w:r>
-        <w:t>of Data Cleaning C</w:t>
-      </w:r>
-      <w:r>
-        <w:t xml:space="preserve">ourse </w:t>
-      </w:r>
-      <w:r>
-        <w:t xml:space="preserve">from the university of Illinois, </w:t>
-      </w:r>
-      <w:r>
-        <w:t xml:space="preserve">wherein the </w:t>
-      </w:r>
-      <w:r>
-        <w:t xml:space="preserve">NYPL dataset </w:t>
+        <w:t xml:space="preserve">The analysis and findings are part of Final Project for CS513: Theory and Practice of Data Cleaning Course from the university of Illinois, wherein the NYPL dataset </w:t>
       </w:r>
       <w:sdt>
         <w:sdtPr>
           <w:id w:val="799185177"/>
           <w:citation/>
         </w:sdtPr>
+        <w:sdtEndPr/>
         <w:sdtContent>
           <w:r>
             <w:fldChar w:fldCharType="begin"/>
@@ -430,6 +382,7 @@
           <w:id w:val="1731342094"/>
           <w:citation/>
         </w:sdtPr>
+        <w:sdtEndPr/>
         <w:sdtContent>
           <w:r>
             <w:fldChar w:fldCharType="begin"/>
@@ -473,6 +426,7 @@
           <w:id w:val="1986503238"/>
           <w:citation/>
         </w:sdtPr>
+        <w:sdtEndPr/>
         <w:sdtContent>
           <w:r>
             <w:fldChar w:fldCharType="begin"/>
@@ -505,6 +459,7 @@
           <w:id w:val="-570417755"/>
           <w:citation/>
         </w:sdtPr>
+        <w:sdtEndPr/>
         <w:sdtContent>
           <w:r>
             <w:fldChar w:fldCharType="begin"/>
@@ -588,6 +543,7 @@
           <w:id w:val="-426729575"/>
           <w:citation/>
         </w:sdtPr>
+        <w:sdtEndPr/>
         <w:sdtContent>
           <w:r>
             <w:fldChar w:fldCharType="begin"/>
@@ -617,6 +573,7 @@
           <w:id w:val="-1906908841"/>
           <w:citation/>
         </w:sdtPr>
+        <w:sdtEndPr/>
         <w:sdtContent>
           <w:r>
             <w:fldChar w:fldCharType="begin"/>
@@ -682,6 +639,7 @@
           <w:id w:val="-1477754890"/>
           <w:citation/>
         </w:sdtPr>
+        <w:sdtEndPr/>
         <w:sdtContent>
           <w:r>
             <w:fldChar w:fldCharType="begin"/>
@@ -715,10 +673,7 @@
         <w:t xml:space="preserve"> with all the </w:t>
       </w:r>
       <w:r>
-        <w:t>crowd-sourced</w:t>
-      </w:r>
-      <w:r>
-        <w:t xml:space="preserve"> gathered </w:t>
+        <w:t xml:space="preserve">crowd-sourced gathered </w:t>
       </w:r>
       <w:r>
         <w:t>data, the</w:t>
@@ -1182,6 +1137,150 @@
       </w:r>
     </w:p>
     <w:p>
+      <w:r>
+        <w:t>Data</w:t>
+      </w:r>
+      <w:r>
+        <w:t xml:space="preserve"> </w:t>
+      </w:r>
+      <w:r>
+        <w:t>file</w:t>
+      </w:r>
+      <w:r>
+        <w:t>:</w:t>
+      </w:r>
+    </w:p>
+    <w:tbl>
+      <w:tblPr>
+        <w:tblStyle w:val="TableGrid"/>
+        <w:tblW w:w="0" w:type="auto"/>
+        <w:tblLook w:val="04A0" w:firstRow="1" w:lastRow="0" w:firstColumn="1" w:lastColumn="0" w:noHBand="0" w:noVBand="1"/>
+      </w:tblPr>
+      <w:tblGrid>
+        <w:gridCol w:w="1165"/>
+        <w:gridCol w:w="2610"/>
+        <w:gridCol w:w="5287"/>
+      </w:tblGrid>
+      <w:tr>
+        <w:tc>
+          <w:tcPr>
+            <w:tcW w:w="1165" w:type="dxa"/>
+            <w:shd w:val="clear" w:color="auto" w:fill="D0CECE" w:themeFill="background2" w:themeFillShade="E6"/>
+          </w:tcPr>
+          <w:p>
+            <w:r>
+              <w:t>Filed</w:t>
+            </w:r>
+          </w:p>
+        </w:tc>
+        <w:tc>
+          <w:tcPr>
+            <w:tcW w:w="2610" w:type="dxa"/>
+            <w:shd w:val="clear" w:color="auto" w:fill="D0CECE" w:themeFill="background2" w:themeFillShade="E6"/>
+          </w:tcPr>
+          <w:p>
+            <w:r>
+              <w:t>Issue</w:t>
+            </w:r>
+          </w:p>
+        </w:tc>
+        <w:tc>
+          <w:tcPr>
+            <w:tcW w:w="5287" w:type="dxa"/>
+            <w:shd w:val="clear" w:color="auto" w:fill="D0CECE" w:themeFill="background2" w:themeFillShade="E6"/>
+          </w:tcPr>
+          <w:p>
+            <w:r>
+              <w:t>Description + example</w:t>
+            </w:r>
+          </w:p>
+        </w:tc>
+      </w:tr>
+      <w:tr>
+        <w:tc>
+          <w:tcPr>
+            <w:tcW w:w="1165" w:type="dxa"/>
+          </w:tcPr>
+          <w:p>
+            <w:r>
+              <w:t>Name</w:t>
+            </w:r>
+          </w:p>
+        </w:tc>
+        <w:tc>
+          <w:tcPr>
+            <w:tcW w:w="2610" w:type="dxa"/>
+          </w:tcPr>
+          <w:p>
+            <w:r>
+              <w:t>Standardization</w:t>
+            </w:r>
+          </w:p>
+        </w:tc>
+        <w:tc>
+          <w:tcPr>
+            <w:tcW w:w="5287" w:type="dxa"/>
+          </w:tcPr>
+          <w:p>
+            <w:r>
+              <w:t>All names to be standardized in Title case</w:t>
+            </w:r>
+          </w:p>
+        </w:tc>
+      </w:tr>
+      <w:tr>
+        <w:tc>
+          <w:tcPr>
+            <w:tcW w:w="1165" w:type="dxa"/>
+          </w:tcPr>
+          <w:p>
+            <w:r>
+              <w:t>Name</w:t>
+            </w:r>
+          </w:p>
+        </w:tc>
+        <w:tc>
+          <w:tcPr>
+            <w:tcW w:w="2610" w:type="dxa"/>
+          </w:tcPr>
+          <w:p>
+            <w:r>
+              <w:t>Extra S</w:t>
+            </w:r>
+            <w:r>
+              <w:t>p</w:t>
+            </w:r>
+            <w:r>
+              <w:t>aces</w:t>
+            </w:r>
+          </w:p>
+        </w:tc>
+        <w:tc>
+          <w:tcPr>
+            <w:tcW w:w="5287" w:type="dxa"/>
+          </w:tcPr>
+          <w:p>
+            <w:r>
+              <w:t>….</w:t>
+            </w:r>
+          </w:p>
+        </w:tc>
+      </w:tr>
+    </w:tbl>
+    <w:p/>
+    <w:p>
+      <w:pPr>
+        <w:pStyle w:val="Heading2"/>
+        <w:numPr>
+          <w:ilvl w:val="1"/>
+          <w:numId w:val="7"/>
+        </w:numPr>
+      </w:pPr>
+      <w:r>
+        <w:t>Issues</w:t>
+      </w:r>
+    </w:p>
+    <w:p>
       <w:pPr>
         <w:rPr>
           <w:u w:val="single"/>
@@ -1219,6 +1318,12 @@
       <w:r>
         <w:t>1&gt; Same name in Upper and Lower Cases</w:t>
       </w:r>
+      <w:r>
+        <w:t xml:space="preserve"> [OK]</w:t>
+      </w:r>
+      <w:r>
+        <w:t xml:space="preserve"> [Clustering pending]</w:t>
+      </w:r>
     </w:p>
     <w:p>
       <w:r>
@@ -1255,9 +1360,13 @@
       <w:r>
         <w:t xml:space="preserve"> and without quotes</w:t>
       </w:r>
-    </w:p>
-    <w:p>
-      <w:r>
+      <w:r>
+        <w:t xml:space="preserve"> [Multi space cleansing, quotes removal]</w:t>
+      </w:r>
+    </w:p>
+    <w:p>
+      <w:r>
+        <w:lastRenderedPageBreak/>
         <w:t xml:space="preserve">    e.g.</w:t>
       </w:r>
     </w:p>
@@ -1309,7 +1418,6 @@
     </w:p>
     <w:p>
       <w:r>
-        <w:lastRenderedPageBreak/>
         <w:t xml:space="preserve">    e.g.   </w:t>
       </w:r>
     </w:p>
@@ -1367,6 +1475,9 @@
       <w:r>
         <w:t>Cleansing in description required.</w:t>
       </w:r>
+      <w:r>
+        <w:t xml:space="preserve"> [OK]</w:t>
+      </w:r>
     </w:p>
     <w:p>
       <w:r>
@@ -1391,7 +1502,22 @@
     </w:p>
     <w:p>
       <w:r>
-        <w:t xml:space="preserve">        dish id 19 appeared in 16 menus instead on 15</w:t>
+        <w:t xml:space="preserve">        dish id 19 appeared in 1</w:t>
+      </w:r>
+      <w:r>
+        <w:t>5</w:t>
+      </w:r>
+      <w:r>
+        <w:t xml:space="preserve"> menus instead o</w:t>
+      </w:r>
+      <w:r>
+        <w:t>f</w:t>
+      </w:r>
+      <w:r>
+        <w:t xml:space="preserve"> 1</w:t>
+      </w:r>
+      <w:r>
+        <w:t>6</w:t>
       </w:r>
     </w:p>
     <w:p>
@@ -1437,14 +1563,20 @@
     </w:p>
     <w:p>
       <w:r>
-        <w:t xml:space="preserve">2&gt; It has to be </w:t>
+        <w:t xml:space="preserve">2&gt; It </w:t>
       </w:r>
       <w:proofErr w:type="gramStart"/>
       <w:r>
-        <w:t>validate</w:t>
+        <w:t>has to</w:t>
       </w:r>
       <w:proofErr w:type="gramEnd"/>
       <w:r>
+        <w:t xml:space="preserve"> be validate</w:t>
+      </w:r>
+      <w:r>
+        <w:t>d</w:t>
+      </w:r>
+      <w:r>
         <w:t xml:space="preserve"> (or may be overwritten) with minimum </w:t>
       </w:r>
       <w:proofErr w:type="spellStart"/>
@@ -1487,34 +1619,30 @@
       </w:r>
     </w:p>
     <w:p>
+      <w:r>
+        <w:t>same as first appeared</w:t>
+      </w:r>
+    </w:p>
+    <w:p/>
+    <w:p>
+      <w:r>
+        <w:t>Cleansing in lowest/highest price.</w:t>
+      </w:r>
+    </w:p>
+    <w:p>
+      <w:r>
+        <w:t xml:space="preserve">1&gt; to be validated/overwritten by associated </w:t>
+      </w:r>
       <w:proofErr w:type="spellStart"/>
       <w:r>
-        <w:t>sa</w:t>
+        <w:t>menuitems</w:t>
       </w:r>
       <w:proofErr w:type="spellEnd"/>
-      <w:r>
-        <w:t xml:space="preserve"> me as first appeared</w:t>
-      </w:r>
     </w:p>
     <w:p/>
     <w:p>
       <w:r>
-        <w:t>Cleansing in lowest/highest price.</w:t>
-      </w:r>
-    </w:p>
-    <w:p>
-      <w:r>
-        <w:t xml:space="preserve">1&gt; to be validated/overwritten by associated </w:t>
-      </w:r>
-      <w:proofErr w:type="spellStart"/>
-      <w:r>
-        <w:t>menuitems</w:t>
-      </w:r>
-      <w:proofErr w:type="spellEnd"/>
-    </w:p>
-    <w:p/>
-    <w:p>
-      <w:r>
+        <w:lastRenderedPageBreak/>
         <w:t>Good:</w:t>
       </w:r>
     </w:p>
@@ -1731,85 +1859,130 @@
       <w:r>
         <w:t xml:space="preserve">understand </w:t>
       </w:r>
+      <w:r>
+        <w:t>o</w:t>
+      </w:r>
+      <w:r>
+        <w:t>ccasion</w:t>
+      </w:r>
+    </w:p>
+    <w:p>
+      <w:r>
+        <w:t>standardize call num</w:t>
+      </w:r>
+      <w:r>
+        <w:t>b</w:t>
+      </w:r>
+      <w:r>
+        <w:t>er</w:t>
+      </w:r>
+    </w:p>
+    <w:p>
+      <w:r>
+        <w:t xml:space="preserve">understand keywords, </w:t>
+      </w:r>
       <w:proofErr w:type="spellStart"/>
       <w:r>
-        <w:t>iccasion</w:t>
+        <w:t>langiage</w:t>
       </w:r>
       <w:proofErr w:type="spellEnd"/>
-    </w:p>
-    <w:p>
-      <w:r>
-        <w:t xml:space="preserve">standardize call </w:t>
-      </w:r>
+      <w:r>
+        <w:t>. standardize if necessary</w:t>
+      </w:r>
+    </w:p>
+    <w:p>
+      <w:r>
+        <w:t>normalize locations, types</w:t>
+      </w:r>
+    </w:p>
+    <w:p>
       <w:proofErr w:type="spellStart"/>
       <w:r>
-        <w:t>numver</w:t>
+        <w:t>normaloze</w:t>
       </w:r>
       <w:proofErr w:type="spellEnd"/>
-    </w:p>
-    <w:p>
-      <w:r>
-        <w:t xml:space="preserve">understand keywords, </w:t>
+      <w:r>
+        <w:t xml:space="preserve"> (ISO Standard) currency</w:t>
+      </w:r>
+    </w:p>
+    <w:p>
+      <w:r>
+        <w:t>understand status</w:t>
+      </w:r>
+    </w:p>
+    <w:p>
+      <w:r>
+        <w:t>validate page count with menu page</w:t>
+      </w:r>
+    </w:p>
+    <w:p>
+      <w:r>
+        <w:t>validate dish count</w:t>
+      </w:r>
+    </w:p>
+    <w:p>
+      <w:r>
+        <w:t xml:space="preserve">validate </w:t>
       </w:r>
       <w:proofErr w:type="spellStart"/>
-      <w:r>
-        <w:t>langiage</w:t>
+      <w:proofErr w:type="gramStart"/>
+      <w:r>
+        <w:t>Fk,PK</w:t>
       </w:r>
       <w:proofErr w:type="spellEnd"/>
-      <w:r>
-        <w:t>. standardize if necessary</w:t>
-      </w:r>
-    </w:p>
-    <w:p>
-      <w:r>
-        <w:t>normalize locations, types</w:t>
-      </w:r>
-    </w:p>
-    <w:p>
+      <w:proofErr w:type="gramEnd"/>
+      <w:r>
+        <w:t xml:space="preserve"> </w:t>
+      </w:r>
       <w:proofErr w:type="spellStart"/>
       <w:r>
-        <w:t>normaloze</w:t>
+        <w:t>constiaints</w:t>
       </w:r>
       <w:proofErr w:type="spellEnd"/>
-      <w:r>
-        <w:t xml:space="preserve"> (ISO Standard) currency</w:t>
-      </w:r>
-    </w:p>
-    <w:p>
-      <w:r>
-        <w:t>understand status</w:t>
-      </w:r>
-    </w:p>
-    <w:p>
-      <w:r>
-        <w:t>validate page count with menu page</w:t>
-      </w:r>
-    </w:p>
-    <w:p>
-      <w:r>
-        <w:t>validate dish count</w:t>
-      </w:r>
-    </w:p>
-    <w:p>
-      <w:r>
-        <w:t xml:space="preserve">validate </w:t>
-      </w:r>
-      <w:proofErr w:type="spellStart"/>
-      <w:r>
-        <w:t>Fk,PK</w:t>
-      </w:r>
-      <w:proofErr w:type="spellEnd"/>
-      <w:r>
-        <w:t xml:space="preserve"> </w:t>
-      </w:r>
-      <w:proofErr w:type="spellStart"/>
-      <w:r>
-        <w:t>constiaints</w:t>
+    </w:p>
+    <w:p/>
+    <w:p>
+      <w:pPr>
+        <w:pStyle w:val="Heading2"/>
+      </w:pPr>
+      <w:r>
+        <w:lastRenderedPageBreak/>
+        <w:t>Use cases</w:t>
+      </w:r>
+    </w:p>
+    <w:p>
+      <w:pPr>
+        <w:pStyle w:val="Heading2"/>
+      </w:pPr>
+      <w:r>
+        <w:t>Data structure</w:t>
+      </w:r>
+    </w:p>
+    <w:p>
+      <w:pPr>
+        <w:pStyle w:val="Heading2"/>
+      </w:pPr>
+      <w:r>
+        <w:t>Fitness for use unrefined</w:t>
+      </w:r>
+    </w:p>
+    <w:p>
+      <w:pPr>
+        <w:pStyle w:val="Heading2"/>
+      </w:pPr>
+      <w:r>
+        <w:t xml:space="preserve">Fitness for use </w:t>
+      </w:r>
+      <w:r>
+        <w:t>after cleaning</w:t>
       </w:r>
       <w:bookmarkStart w:id="0" w:name="_GoBack"/>
       <w:bookmarkEnd w:id="0"/>
-      <w:proofErr w:type="spellEnd"/>
-    </w:p>
+    </w:p>
+    <w:p/>
+    <w:p/>
+    <w:p/>
+    <w:p/>
     <w:p>
       <w:r>
         <w:br w:type="page"/>
@@ -1817,146 +1990,370 @@
     </w:p>
     <w:sdt>
       <w:sdtPr>
+        <w:rPr>
+          <w:b w:val="0"/>
+          <w:color w:val="auto"/>
+          <w:sz w:val="22"/>
+          <w:szCs w:val="22"/>
+          <w:shd w:val="clear" w:color="auto" w:fill="auto"/>
+        </w:rPr>
         <w:id w:val="-1238784373"/>
         <w:docPartObj>
           <w:docPartGallery w:val="Bibliographies"/>
           <w:docPartUnique/>
         </w:docPartObj>
       </w:sdtPr>
-      <w:sdtEndPr>
-        <w:rPr>
-          <w:b w:val="0"/>
-          <w:color w:val="auto"/>
-          <w:sz w:val="22"/>
-          <w:szCs w:val="22"/>
-          <w:shd w:val="clear" w:color="auto" w:fill="auto"/>
-        </w:rPr>
-      </w:sdtEndPr>
+      <w:sdtEndPr/>
       <w:sdtContent>
         <w:p>
           <w:pPr>
             <w:pStyle w:val="Heading1"/>
           </w:pPr>
-          <w:r>
-            <w:t>Bibliography</w:t>
-          </w:r>
+          <w:proofErr w:type="spellStart"/>
+          <w:r>
+            <w:t>Biblio</w:t>
+          </w:r>
+          <w:proofErr w:type="spellEnd"/>
         </w:p>
         <w:sdt>
           <w:sdtPr>
-            <w:id w:val="111145805"/>
-            <w:bibliography/>
+            <w:rPr>
+              <w:b w:val="0"/>
+              <w:color w:val="auto"/>
+              <w:sz w:val="22"/>
+              <w:szCs w:val="22"/>
+              <w:shd w:val="clear" w:color="auto" w:fill="auto"/>
+            </w:rPr>
+            <w:id w:val="-977986405"/>
+            <w:docPartObj>
+              <w:docPartGallery w:val="Bibliographies"/>
+              <w:docPartUnique/>
+            </w:docPartObj>
           </w:sdtPr>
+          <w:sdtEndPr/>
           <w:sdtContent>
             <w:p>
               <w:pPr>
-                <w:rPr>
-                  <w:noProof/>
-                </w:rPr>
+                <w:pStyle w:val="Heading1"/>
               </w:pPr>
               <w:r>
-                <w:fldChar w:fldCharType="begin"/>
-              </w:r>
-              <w:r>
-                <w:instrText xml:space="preserve"> BIBLIOGRAPHY </w:instrText>
-              </w:r>
-              <w:r>
-                <w:fldChar w:fldCharType="separate"/>
+                <w:t>Bibliography</w:t>
               </w:r>
             </w:p>
-            <w:tbl>
-              <w:tblPr>
-                <w:tblW w:w="5000" w:type="pct"/>
-                <w:tblCellSpacing w:w="15" w:type="dxa"/>
-                <w:tblCellMar>
-                  <w:top w:w="15" w:type="dxa"/>
-                  <w:left w:w="15" w:type="dxa"/>
-                  <w:bottom w:w="15" w:type="dxa"/>
-                  <w:right w:w="15" w:type="dxa"/>
-                </w:tblCellMar>
-                <w:tblLook w:val="04A0" w:firstRow="1" w:lastRow="0" w:firstColumn="1" w:lastColumn="0" w:noHBand="0" w:noVBand="1"/>
-              </w:tblPr>
-              <w:tblGrid>
-                <w:gridCol w:w="320"/>
-                <w:gridCol w:w="8752"/>
-              </w:tblGrid>
-              <w:tr>
-                <w:trPr>
-                  <w:divId w:val="1694040619"/>
-                  <w:tblCellSpacing w:w="15" w:type="dxa"/>
-                </w:trPr>
-                <w:tc>
-                  <w:tcPr>
-                    <w:tcW w:w="50" w:type="pct"/>
-                    <w:hideMark/>
-                  </w:tcPr>
-                  <w:p>
-                    <w:pPr>
-                      <w:pStyle w:val="Bibliography"/>
-                      <w:rPr>
-                        <w:noProof/>
-                        <w:sz w:val="24"/>
-                        <w:szCs w:val="24"/>
-                      </w:rPr>
-                    </w:pPr>
-                    <w:r>
-                      <w:rPr>
-                        <w:noProof/>
-                      </w:rPr>
-                      <w:t xml:space="preserve">[1] </w:t>
-                    </w:r>
-                  </w:p>
-                </w:tc>
-                <w:tc>
-                  <w:tcPr>
-                    <w:tcW w:w="0" w:type="auto"/>
-                    <w:hideMark/>
-                  </w:tcPr>
-                  <w:p>
-                    <w:pPr>
-                      <w:pStyle w:val="Bibliography"/>
-                      <w:rPr>
-                        <w:noProof/>
-                        <w:lang w:val="fr-CH"/>
-                      </w:rPr>
-                    </w:pPr>
-                    <w:r>
-                      <w:rPr>
-                        <w:noProof/>
-                      </w:rPr>
-                      <w:t xml:space="preserve">NYPL Labs, "What's on the menu Dataset," 16 June 2020. </w:t>
-                    </w:r>
-                    <w:r>
-                      <w:rPr>
-                        <w:noProof/>
-                        <w:lang w:val="fr-CH"/>
-                      </w:rPr>
-                      <w:t>[Online]. Available: http://menus.nypl.org/data.</w:t>
-                    </w:r>
-                  </w:p>
-                </w:tc>
-              </w:tr>
-            </w:tbl>
-            <w:p>
-              <w:pPr>
-                <w:divId w:val="1694040619"/>
-                <w:rPr>
-                  <w:noProof/>
-                  <w:lang w:val="fr-CH"/>
-                </w:rPr>
-              </w:pPr>
-            </w:p>
-            <w:p>
-              <w:r>
-                <w:rPr>
-                  <w:b/>
-                  <w:bCs/>
-                  <w:noProof/>
-                </w:rPr>
-                <w:fldChar w:fldCharType="end"/>
-              </w:r>
-            </w:p>
+            <w:sdt>
+              <w:sdtPr>
+                <w:id w:val="549502182"/>
+                <w:bibliography/>
+              </w:sdtPr>
+              <w:sdtEndPr/>
+              <w:sdtContent>
+                <w:p>
+                  <w:pPr>
+                    <w:rPr>
+                      <w:rFonts w:asciiTheme="minorHAnsi" w:hAnsiTheme="minorHAnsi" w:cstheme="minorBidi"/>
+                      <w:noProof/>
+                      <w:lang w:val="de-CH"/>
+                    </w:rPr>
+                  </w:pPr>
+                  <w:r>
+                    <w:fldChar w:fldCharType="begin"/>
+                  </w:r>
+                  <w:r>
+                    <w:instrText xml:space="preserve"> BIBLIOGRAPHY </w:instrText>
+                  </w:r>
+                  <w:r>
+                    <w:fldChar w:fldCharType="separate"/>
+                  </w:r>
+                </w:p>
+                <w:tbl>
+                  <w:tblPr>
+                    <w:tblW w:w="5000" w:type="pct"/>
+                    <w:tblCellSpacing w:w="15" w:type="dxa"/>
+                    <w:tblCellMar>
+                      <w:top w:w="15" w:type="dxa"/>
+                      <w:left w:w="15" w:type="dxa"/>
+                      <w:bottom w:w="15" w:type="dxa"/>
+                      <w:right w:w="15" w:type="dxa"/>
+                    </w:tblCellMar>
+                    <w:tblLook w:val="04A0" w:firstRow="1" w:lastRow="0" w:firstColumn="1" w:lastColumn="0" w:noHBand="0" w:noVBand="1"/>
+                  </w:tblPr>
+                  <w:tblGrid>
+                    <w:gridCol w:w="320"/>
+                    <w:gridCol w:w="8752"/>
+                  </w:tblGrid>
+                  <w:tr>
+                    <w:trPr>
+                      <w:divId w:val="1808470275"/>
+                      <w:tblCellSpacing w:w="15" w:type="dxa"/>
+                    </w:trPr>
+                    <w:tc>
+                      <w:tcPr>
+                        <w:tcW w:w="50" w:type="pct"/>
+                        <w:hideMark/>
+                      </w:tcPr>
+                      <w:p>
+                        <w:pPr>
+                          <w:pStyle w:val="Bibliography"/>
+                          <w:rPr>
+                            <w:noProof/>
+                            <w:sz w:val="24"/>
+                            <w:szCs w:val="24"/>
+                          </w:rPr>
+                        </w:pPr>
+                        <w:r>
+                          <w:rPr>
+                            <w:noProof/>
+                          </w:rPr>
+                          <w:t xml:space="preserve">[1] </w:t>
+                        </w:r>
+                      </w:p>
+                    </w:tc>
+                    <w:tc>
+                      <w:tcPr>
+                        <w:tcW w:w="0" w:type="auto"/>
+                        <w:hideMark/>
+                      </w:tcPr>
+                      <w:p>
+                        <w:pPr>
+                          <w:pStyle w:val="Bibliography"/>
+                          <w:rPr>
+                            <w:noProof/>
+                            <w:lang w:val="fr-CH"/>
+                          </w:rPr>
+                        </w:pPr>
+                        <w:r>
+                          <w:rPr>
+                            <w:noProof/>
+                          </w:rPr>
+                          <w:t xml:space="preserve">NYPL Labs, "What's on the menu Dataset," 16 June 2020. </w:t>
+                        </w:r>
+                        <w:r>
+                          <w:rPr>
+                            <w:noProof/>
+                            <w:lang w:val="fr-CH"/>
+                          </w:rPr>
+                          <w:t>[Online]. Available: http://menus.nypl.org/data.</w:t>
+                        </w:r>
+                      </w:p>
+                    </w:tc>
+                  </w:tr>
+                  <w:tr>
+                    <w:trPr>
+                      <w:divId w:val="1808470275"/>
+                      <w:tblCellSpacing w:w="15" w:type="dxa"/>
+                    </w:trPr>
+                    <w:tc>
+                      <w:tcPr>
+                        <w:tcW w:w="50" w:type="pct"/>
+                        <w:hideMark/>
+                      </w:tcPr>
+                      <w:p>
+                        <w:pPr>
+                          <w:pStyle w:val="Bibliography"/>
+                          <w:rPr>
+                            <w:noProof/>
+                          </w:rPr>
+                        </w:pPr>
+                        <w:r>
+                          <w:rPr>
+                            <w:noProof/>
+                          </w:rPr>
+                          <w:t xml:space="preserve">[2] </w:t>
+                        </w:r>
+                      </w:p>
+                    </w:tc>
+                    <w:tc>
+                      <w:tcPr>
+                        <w:tcW w:w="0" w:type="auto"/>
+                        <w:hideMark/>
+                      </w:tcPr>
+                      <w:p>
+                        <w:pPr>
+                          <w:pStyle w:val="Bibliography"/>
+                          <w:rPr>
+                            <w:noProof/>
+                            <w:lang w:val="fr-CH"/>
+                          </w:rPr>
+                        </w:pPr>
+                        <w:r>
+                          <w:rPr>
+                            <w:noProof/>
+                          </w:rPr>
+                          <w:t xml:space="preserve">NYPL Labs, "Whats-On-The-Menu," June 2020. </w:t>
+                        </w:r>
+                        <w:r>
+                          <w:rPr>
+                            <w:noProof/>
+                            <w:lang w:val="fr-CH"/>
+                          </w:rPr>
+                          <w:t>[Online]. Available: http://nypl.github.io/menus-api/.</w:t>
+                        </w:r>
+                      </w:p>
+                    </w:tc>
+                  </w:tr>
+                  <w:tr>
+                    <w:trPr>
+                      <w:divId w:val="1808470275"/>
+                      <w:tblCellSpacing w:w="15" w:type="dxa"/>
+                    </w:trPr>
+                    <w:tc>
+                      <w:tcPr>
+                        <w:tcW w:w="50" w:type="pct"/>
+                        <w:hideMark/>
+                      </w:tcPr>
+                      <w:p>
+                        <w:pPr>
+                          <w:pStyle w:val="Bibliography"/>
+                          <w:rPr>
+                            <w:noProof/>
+                          </w:rPr>
+                        </w:pPr>
+                        <w:r>
+                          <w:rPr>
+                            <w:noProof/>
+                          </w:rPr>
+                          <w:t xml:space="preserve">[3] </w:t>
+                        </w:r>
+                      </w:p>
+                    </w:tc>
+                    <w:tc>
+                      <w:tcPr>
+                        <w:tcW w:w="0" w:type="auto"/>
+                        <w:hideMark/>
+                      </w:tcPr>
+                      <w:p>
+                        <w:pPr>
+                          <w:pStyle w:val="Bibliography"/>
+                          <w:rPr>
+                            <w:noProof/>
+                          </w:rPr>
+                        </w:pPr>
+                        <w:r>
+                          <w:rPr>
+                            <w:noProof/>
+                          </w:rPr>
+                          <w:t>David Huynh, Stefano Mazzocchi, Metaweb Technologies, Inc, "OpenRefine," October 2012. [Online]. Available: https://openrefine.org/.</w:t>
+                        </w:r>
+                      </w:p>
+                    </w:tc>
+                  </w:tr>
+                  <w:tr>
+                    <w:trPr>
+                      <w:divId w:val="1808470275"/>
+                      <w:tblCellSpacing w:w="15" w:type="dxa"/>
+                    </w:trPr>
+                    <w:tc>
+                      <w:tcPr>
+                        <w:tcW w:w="50" w:type="pct"/>
+                        <w:hideMark/>
+                      </w:tcPr>
+                      <w:p>
+                        <w:pPr>
+                          <w:pStyle w:val="Bibliography"/>
+                          <w:rPr>
+                            <w:noProof/>
+                          </w:rPr>
+                        </w:pPr>
+                        <w:r>
+                          <w:rPr>
+                            <w:noProof/>
+                          </w:rPr>
+                          <w:t xml:space="preserve">[4] </w:t>
+                        </w:r>
+                      </w:p>
+                    </w:tc>
+                    <w:tc>
+                      <w:tcPr>
+                        <w:tcW w:w="0" w:type="auto"/>
+                        <w:hideMark/>
+                      </w:tcPr>
+                      <w:p>
+                        <w:pPr>
+                          <w:pStyle w:val="Bibliography"/>
+                          <w:rPr>
+                            <w:noProof/>
+                          </w:rPr>
+                        </w:pPr>
+                        <w:r>
+                          <w:rPr>
+                            <w:noProof/>
+                          </w:rPr>
+                          <w:t>SQLite Consortium, "SQLite," [Online]. Available: https://www.sqlite.org/index.html.</w:t>
+                        </w:r>
+                      </w:p>
+                    </w:tc>
+                  </w:tr>
+                  <w:tr>
+                    <w:trPr>
+                      <w:divId w:val="1808470275"/>
+                      <w:tblCellSpacing w:w="15" w:type="dxa"/>
+                    </w:trPr>
+                    <w:tc>
+                      <w:tcPr>
+                        <w:tcW w:w="50" w:type="pct"/>
+                        <w:hideMark/>
+                      </w:tcPr>
+                      <w:p>
+                        <w:pPr>
+                          <w:pStyle w:val="Bibliography"/>
+                          <w:rPr>
+                            <w:noProof/>
+                          </w:rPr>
+                        </w:pPr>
+                        <w:r>
+                          <w:rPr>
+                            <w:noProof/>
+                          </w:rPr>
+                          <w:t xml:space="preserve">[5] </w:t>
+                        </w:r>
+                      </w:p>
+                    </w:tc>
+                    <w:tc>
+                      <w:tcPr>
+                        <w:tcW w:w="0" w:type="auto"/>
+                        <w:hideMark/>
+                      </w:tcPr>
+                      <w:p>
+                        <w:pPr>
+                          <w:pStyle w:val="Bibliography"/>
+                          <w:rPr>
+                            <w:noProof/>
+                          </w:rPr>
+                        </w:pPr>
+                        <w:r>
+                          <w:rPr>
+                            <w:noProof/>
+                          </w:rPr>
+                          <w:t>DBVis Software, "DbVisualizer: A universal database tool," DbVis Software AB, [Online]. Available: https://www.dbvis.com/.</w:t>
+                        </w:r>
+                      </w:p>
+                    </w:tc>
+                  </w:tr>
+                </w:tbl>
+                <w:p>
+                  <w:pPr>
+                    <w:divId w:val="1808470275"/>
+                    <w:rPr>
+                      <w:rFonts w:eastAsia="Times New Roman"/>
+                      <w:noProof/>
+                    </w:rPr>
+                  </w:pPr>
+                </w:p>
+                <w:p>
+                  <w:r>
+                    <w:rPr>
+                      <w:b/>
+                      <w:bCs/>
+                      <w:noProof/>
+                    </w:rPr>
+                    <w:fldChar w:fldCharType="end"/>
+                  </w:r>
+                </w:p>
+              </w:sdtContent>
+            </w:sdt>
           </w:sdtContent>
         </w:sdt>
+        <w:p/>
       </w:sdtContent>
     </w:sdt>
     <w:p/>
@@ -2200,6 +2597,92 @@
     </w:lvl>
   </w:abstractNum>
   <w:abstractNum w:abstractNumId="2" w15:restartNumberingAfterBreak="0">
+    <w:nsid w:val="4F13575B"/>
+    <w:multiLevelType w:val="hybridMultilevel"/>
+    <w:tmpl w:val="0C881BA6"/>
+    <w:lvl w:ilvl="0" w:tplc="0807000F">
+      <w:start w:val="1"/>
+      <w:numFmt w:val="decimal"/>
+      <w:lvlText w:val="%1."/>
+      <w:lvlJc w:val="left"/>
+      <w:pPr>
+        <w:ind w:left="360" w:hanging="360"/>
+      </w:pPr>
+    </w:lvl>
+    <w:lvl w:ilvl="1" w:tplc="08070019" w:tentative="1">
+      <w:start w:val="1"/>
+      <w:numFmt w:val="lowerLetter"/>
+      <w:lvlText w:val="%2."/>
+      <w:lvlJc w:val="left"/>
+      <w:pPr>
+        <w:ind w:left="1080" w:hanging="360"/>
+      </w:pPr>
+    </w:lvl>
+    <w:lvl w:ilvl="2" w:tplc="0807001B" w:tentative="1">
+      <w:start w:val="1"/>
+      <w:numFmt w:val="lowerRoman"/>
+      <w:lvlText w:val="%3."/>
+      <w:lvlJc w:val="right"/>
+      <w:pPr>
+        <w:ind w:left="1800" w:hanging="180"/>
+      </w:pPr>
+    </w:lvl>
+    <w:lvl w:ilvl="3" w:tplc="0807000F" w:tentative="1">
+      <w:start w:val="1"/>
+      <w:numFmt w:val="decimal"/>
+      <w:lvlText w:val="%4."/>
+      <w:lvlJc w:val="left"/>
+      <w:pPr>
+        <w:ind w:left="2520" w:hanging="360"/>
+      </w:pPr>
+    </w:lvl>
+    <w:lvl w:ilvl="4" w:tplc="08070019" w:tentative="1">
+      <w:start w:val="1"/>
+      <w:numFmt w:val="lowerLetter"/>
+      <w:lvlText w:val="%5."/>
+      <w:lvlJc w:val="left"/>
+      <w:pPr>
+        <w:ind w:left="3240" w:hanging="360"/>
+      </w:pPr>
+    </w:lvl>
+    <w:lvl w:ilvl="5" w:tplc="0807001B" w:tentative="1">
+      <w:start w:val="1"/>
+      <w:numFmt w:val="lowerRoman"/>
+      <w:lvlText w:val="%6."/>
+      <w:lvlJc w:val="right"/>
+      <w:pPr>
+        <w:ind w:left="3960" w:hanging="180"/>
+      </w:pPr>
+    </w:lvl>
+    <w:lvl w:ilvl="6" w:tplc="0807000F" w:tentative="1">
+      <w:start w:val="1"/>
+      <w:numFmt w:val="decimal"/>
+      <w:lvlText w:val="%7."/>
+      <w:lvlJc w:val="left"/>
+      <w:pPr>
+        <w:ind w:left="4680" w:hanging="360"/>
+      </w:pPr>
+    </w:lvl>
+    <w:lvl w:ilvl="7" w:tplc="08070019" w:tentative="1">
+      <w:start w:val="1"/>
+      <w:numFmt w:val="lowerLetter"/>
+      <w:lvlText w:val="%8."/>
+      <w:lvlJc w:val="left"/>
+      <w:pPr>
+        <w:ind w:left="5400" w:hanging="360"/>
+      </w:pPr>
+    </w:lvl>
+    <w:lvl w:ilvl="8" w:tplc="0807001B" w:tentative="1">
+      <w:start w:val="1"/>
+      <w:numFmt w:val="lowerRoman"/>
+      <w:lvlText w:val="%9."/>
+      <w:lvlJc w:val="right"/>
+      <w:pPr>
+        <w:ind w:left="6120" w:hanging="180"/>
+      </w:pPr>
+    </w:lvl>
+  </w:abstractNum>
+  <w:abstractNum w:abstractNumId="3" w15:restartNumberingAfterBreak="0">
     <w:nsid w:val="54407560"/>
     <w:multiLevelType w:val="multilevel"/>
     <w:tmpl w:val="04C8C1EA"/>
@@ -2315,7 +2798,7 @@
       </w:rPr>
     </w:lvl>
   </w:abstractNum>
-  <w:abstractNum w:abstractNumId="3" w15:restartNumberingAfterBreak="0">
+  <w:abstractNum w:abstractNumId="4" w15:restartNumberingAfterBreak="0">
     <w:nsid w:val="5C225716"/>
     <w:multiLevelType w:val="hybridMultilevel"/>
     <w:tmpl w:val="737E30F6"/>
@@ -2405,7 +2888,7 @@
       </w:pPr>
     </w:lvl>
   </w:abstractNum>
-  <w:abstractNum w:abstractNumId="4" w15:restartNumberingAfterBreak="0">
+  <w:abstractNum w:abstractNumId="5" w15:restartNumberingAfterBreak="0">
     <w:nsid w:val="67CE2313"/>
     <w:multiLevelType w:val="hybridMultilevel"/>
     <w:tmpl w:val="88E2B102"/>
@@ -2492,19 +2975,52 @@
     </w:lvl>
   </w:abstractNum>
   <w:num w:numId="1">
-    <w:abstractNumId w:val="3"/>
+    <w:abstractNumId w:val="4"/>
   </w:num>
   <w:num w:numId="2">
-    <w:abstractNumId w:val="2"/>
+    <w:abstractNumId w:val="3"/>
   </w:num>
   <w:num w:numId="3">
     <w:abstractNumId w:val="0"/>
   </w:num>
   <w:num w:numId="4">
-    <w:abstractNumId w:val="4"/>
+    <w:abstractNumId w:val="5"/>
   </w:num>
   <w:num w:numId="5">
     <w:abstractNumId w:val="1"/>
+  </w:num>
+  <w:num w:numId="6">
+    <w:abstractNumId w:val="2"/>
+  </w:num>
+  <w:num w:numId="7">
+    <w:abstractNumId w:val="3"/>
+    <w:lvlOverride w:ilvl="0">
+      <w:startOverride w:val="1"/>
+    </w:lvlOverride>
+    <w:lvlOverride w:ilvl="1">
+      <w:startOverride w:val="1"/>
+    </w:lvlOverride>
+    <w:lvlOverride w:ilvl="2">
+      <w:startOverride w:val="1"/>
+    </w:lvlOverride>
+    <w:lvlOverride w:ilvl="3">
+      <w:startOverride w:val="1"/>
+    </w:lvlOverride>
+    <w:lvlOverride w:ilvl="4">
+      <w:startOverride w:val="1"/>
+    </w:lvlOverride>
+    <w:lvlOverride w:ilvl="5">
+      <w:startOverride w:val="1"/>
+    </w:lvlOverride>
+    <w:lvlOverride w:ilvl="6">
+      <w:startOverride w:val="1"/>
+    </w:lvlOverride>
+    <w:lvlOverride w:ilvl="7">
+      <w:startOverride w:val="1"/>
+    </w:lvlOverride>
+    <w:lvlOverride w:ilvl="8">
+      <w:startOverride w:val="1"/>
+    </w:lvlOverride>
   </w:num>
 </w:numbering>
 </file>
@@ -3042,6 +3558,25 @@
     <w:unhideWhenUsed/>
     <w:rsid w:val="000D20D9"/>
   </w:style>
+  <w:style w:type="table" w:styleId="TableGrid">
+    <w:name w:val="Table Grid"/>
+    <w:basedOn w:val="TableNormal"/>
+    <w:uiPriority w:val="39"/>
+    <w:rsid w:val="00D36559"/>
+    <w:pPr>
+      <w:spacing w:after="0" w:line="240" w:lineRule="auto"/>
+    </w:pPr>
+    <w:tblPr>
+      <w:tblBorders>
+        <w:top w:val="single" w:sz="4" w:space="0" w:color="auto"/>
+        <w:left w:val="single" w:sz="4" w:space="0" w:color="auto"/>
+        <w:bottom w:val="single" w:sz="4" w:space="0" w:color="auto"/>
+        <w:right w:val="single" w:sz="4" w:space="0" w:color="auto"/>
+        <w:insideH w:val="single" w:sz="4" w:space="0" w:color="auto"/>
+        <w:insideV w:val="single" w:sz="4" w:space="0" w:color="auto"/>
+      </w:tblBorders>
+    </w:tblPr>
+  </w:style>
 </w:styles>
 </file>
 
@@ -3421,7 +3956,7 @@
 </file>
 
 <file path=customXml/itemProps1.xml><?xml version="1.0" encoding="utf-8"?>
-<ds:datastoreItem xmlns:ds="http://schemas.openxmlformats.org/officeDocument/2006/customXml" ds:itemID="{D919A3FA-2322-400A-B6A4-D9CEB824DEA0}">
+<ds:datastoreItem xmlns:ds="http://schemas.openxmlformats.org/officeDocument/2006/customXml" ds:itemID="{9A440AB3-823D-4411-8D0A-EAAB3F453F47}">
   <ds:schemaRefs>
     <ds:schemaRef ds:uri="http://schemas.openxmlformats.org/officeDocument/2006/bibliography"/>
   </ds:schemaRefs>

</xml_diff>